<commit_message>
Adding home footer section
</commit_message>
<xml_diff>
--- a/site.docx
+++ b/site.docx
@@ -1149,6 +1149,998 @@
       <w:r>
         <w:t xml:space="preserve"> </w:t>
       </w:r>
+    </w:p>
+    <w:p>
+      <w:pPr>
+        <w:pStyle w:val="ListParagraph"/>
+        <w:ind w:left="1080"/>
+      </w:pPr>
+    </w:p>
+    <w:p>
+      <w:pPr>
+        <w:pStyle w:val="ListParagraph"/>
+        <w:ind w:left="1080"/>
+      </w:pPr>
+    </w:p>
+    <w:p>
+      <w:r>
+        <w:br w:type="page"/>
+      </w:r>
+    </w:p>
+    <w:p>
+      <w:pPr>
+        <w:pStyle w:val="ListParagraph"/>
+        <w:ind w:left="1080"/>
+      </w:pPr>
+    </w:p>
+    <w:p>
+      <w:pPr>
+        <w:pStyle w:val="ListParagraph"/>
+        <w:numPr>
+          <w:ilvl w:val="0"/>
+          <w:numId w:val="1"/>
+        </w:numPr>
+        <w:rPr>
+          <w:b/>
+        </w:rPr>
+      </w:pPr>
+      <w:proofErr w:type="spellStart"/>
+      <w:r>
+        <w:rPr>
+          <w:b/>
+        </w:rPr>
+        <w:t>Monstserrat</w:t>
+      </w:r>
+      <w:proofErr w:type="spellEnd"/>
+      <w:r>
+        <w:rPr>
+          <w:b/>
+        </w:rPr>
+        <w:t xml:space="preserve"> bold</w:t>
+      </w:r>
+    </w:p>
+    <w:p>
+      <w:pPr>
+        <w:pStyle w:val="ListParagraph"/>
+        <w:ind w:left="1080"/>
+        <w:rPr>
+          <w:b/>
+        </w:rPr>
+      </w:pPr>
+      <w:proofErr w:type="spellStart"/>
+      <w:r>
+        <w:rPr>
+          <w:b/>
+        </w:rPr>
+        <w:t>Fontsize</w:t>
+      </w:r>
+      <w:proofErr w:type="spellEnd"/>
+      <w:r>
+        <w:rPr>
+          <w:b/>
+        </w:rPr>
+        <w:t>: 52px</w:t>
+      </w:r>
+    </w:p>
+    <w:p>
+      <w:pPr>
+        <w:pStyle w:val="ListParagraph"/>
+        <w:ind w:left="1080"/>
+        <w:rPr>
+          <w:b/>
+        </w:rPr>
+      </w:pPr>
+      <w:proofErr w:type="spellStart"/>
+      <w:r>
+        <w:rPr>
+          <w:b/>
+        </w:rPr>
+        <w:t>Lineheight</w:t>
+      </w:r>
+      <w:proofErr w:type="gramStart"/>
+      <w:r>
+        <w:rPr>
+          <w:b/>
+        </w:rPr>
+        <w:t>:auto</w:t>
+      </w:r>
+      <w:proofErr w:type="spellEnd"/>
+      <w:proofErr w:type="gramEnd"/>
+    </w:p>
+    <w:p>
+      <w:pPr>
+        <w:pStyle w:val="ListParagraph"/>
+        <w:ind w:left="1080"/>
+        <w:rPr>
+          <w:b/>
+        </w:rPr>
+      </w:pPr>
+      <w:r>
+        <w:rPr>
+          <w:b/>
+        </w:rPr>
+        <w:t>Color:</w:t>
+      </w:r>
+    </w:p>
+    <w:p>
+      <w:pPr>
+        <w:pStyle w:val="ListParagraph"/>
+        <w:ind w:left="1080"/>
+        <w:rPr>
+          <w:b/>
+        </w:rPr>
+      </w:pPr>
+    </w:p>
+    <w:p>
+      <w:pPr>
+        <w:pStyle w:val="ListParagraph"/>
+        <w:ind w:left="1080"/>
+        <w:rPr>
+          <w:b/>
+        </w:rPr>
+      </w:pPr>
+    </w:p>
+    <w:p>
+      <w:pPr>
+        <w:pStyle w:val="ListParagraph"/>
+        <w:ind w:left="1080"/>
+      </w:pPr>
+      <w:r>
+        <w:t>C</w:t>
+      </w:r>
+      <w:r>
+        <w:t xml:space="preserve">hocolate </w:t>
+      </w:r>
+      <w:proofErr w:type="gramStart"/>
+      <w:r>
+        <w:t xml:space="preserve">pudding </w:t>
+      </w:r>
+      <w:r>
+        <w:cr/>
+        <w:t>dessert</w:t>
+      </w:r>
+      <w:proofErr w:type="gramEnd"/>
+      <w:r>
+        <w:t xml:space="preserve"> jelly fruit</w:t>
+      </w:r>
+      <w:r>
+        <w:cr/>
+      </w:r>
+      <w:proofErr w:type="gramStart"/>
+      <w:r>
+        <w:t>cake</w:t>
+      </w:r>
+      <w:proofErr w:type="gramEnd"/>
+      <w:r>
+        <w:t xml:space="preserve"> tart jelly wafer.</w:t>
+      </w:r>
+    </w:p>
+    <w:p>
+      <w:pPr>
+        <w:pStyle w:val="ListParagraph"/>
+        <w:ind w:left="1080"/>
+      </w:pPr>
+    </w:p>
+    <w:p>
+      <w:pPr>
+        <w:pStyle w:val="ListParagraph"/>
+        <w:ind w:left="1080"/>
+      </w:pPr>
+    </w:p>
+    <w:p>
+      <w:pPr>
+        <w:pStyle w:val="ListParagraph"/>
+        <w:numPr>
+          <w:ilvl w:val="0"/>
+          <w:numId w:val="1"/>
+        </w:numPr>
+        <w:rPr>
+          <w:b/>
+        </w:rPr>
+      </w:pPr>
+      <w:r>
+        <w:rPr>
+          <w:b/>
+        </w:rPr>
+        <w:t xml:space="preserve">Helvetica </w:t>
+      </w:r>
+      <w:proofErr w:type="spellStart"/>
+      <w:r>
+        <w:rPr>
+          <w:b/>
+        </w:rPr>
+        <w:t>neun</w:t>
+      </w:r>
+      <w:proofErr w:type="spellEnd"/>
+      <w:r>
+        <w:rPr>
+          <w:b/>
+        </w:rPr>
+        <w:t xml:space="preserve"> light</w:t>
+      </w:r>
+    </w:p>
+    <w:p>
+      <w:pPr>
+        <w:pStyle w:val="ListParagraph"/>
+        <w:ind w:left="1080"/>
+        <w:rPr>
+          <w:b/>
+        </w:rPr>
+      </w:pPr>
+      <w:proofErr w:type="spellStart"/>
+      <w:r>
+        <w:rPr>
+          <w:b/>
+        </w:rPr>
+        <w:t>Fontsize</w:t>
+      </w:r>
+      <w:proofErr w:type="spellEnd"/>
+      <w:r>
+        <w:rPr>
+          <w:b/>
+        </w:rPr>
+        <w:t>: 24px</w:t>
+      </w:r>
+    </w:p>
+    <w:p>
+      <w:pPr>
+        <w:pStyle w:val="ListParagraph"/>
+        <w:ind w:left="1080"/>
+        <w:rPr>
+          <w:b/>
+        </w:rPr>
+      </w:pPr>
+      <w:r>
+        <w:rPr>
+          <w:b/>
+        </w:rPr>
+        <w:t>Lineheight</w:t>
+      </w:r>
+      <w:proofErr w:type="gramStart"/>
+      <w:r>
+        <w:rPr>
+          <w:b/>
+        </w:rPr>
+        <w:t>:36px</w:t>
+      </w:r>
+      <w:proofErr w:type="gramEnd"/>
+    </w:p>
+    <w:p>
+      <w:pPr>
+        <w:pStyle w:val="ListParagraph"/>
+        <w:ind w:left="1080"/>
+        <w:rPr>
+          <w:b/>
+        </w:rPr>
+      </w:pPr>
+      <w:r>
+        <w:rPr>
+          <w:b/>
+        </w:rPr>
+        <w:t>Color:</w:t>
+      </w:r>
+    </w:p>
+    <w:p>
+      <w:pPr>
+        <w:pStyle w:val="ListParagraph"/>
+        <w:ind w:left="1080"/>
+        <w:rPr>
+          <w:b/>
+        </w:rPr>
+      </w:pPr>
+    </w:p>
+    <w:p>
+      <w:pPr>
+        <w:pStyle w:val="ListParagraph"/>
+        <w:ind w:left="1080"/>
+      </w:pPr>
+      <w:r>
+        <w:t xml:space="preserve">Donut cupcake lemon drops </w:t>
+      </w:r>
+      <w:proofErr w:type="spellStart"/>
+      <w:r>
+        <w:t>dragée</w:t>
+      </w:r>
+      <w:proofErr w:type="spellEnd"/>
+      <w:r>
+        <w:t xml:space="preserve"> </w:t>
+      </w:r>
+      <w:proofErr w:type="spellStart"/>
+      <w:r>
+        <w:t>liquorice</w:t>
+      </w:r>
+      <w:proofErr w:type="spellEnd"/>
+      <w:r>
+        <w:t xml:space="preserve"> apple pie powder. </w:t>
+      </w:r>
+      <w:proofErr w:type="gramStart"/>
+      <w:r>
+        <w:t xml:space="preserve">Topping sweet lollipop soufflé chocolate </w:t>
+      </w:r>
+      <w:proofErr w:type="spellStart"/>
+      <w:r>
+        <w:t>liquorice</w:t>
+      </w:r>
+      <w:proofErr w:type="spellEnd"/>
+      <w:r>
+        <w:t xml:space="preserve"> candy canes.</w:t>
+      </w:r>
+      <w:proofErr w:type="gramEnd"/>
+    </w:p>
+    <w:p>
+      <w:pPr>
+        <w:pStyle w:val="ListParagraph"/>
+        <w:ind w:left="1080"/>
+      </w:pPr>
+    </w:p>
+    <w:p>
+      <w:pPr>
+        <w:pStyle w:val="ListParagraph"/>
+        <w:ind w:left="1080"/>
+      </w:pPr>
+    </w:p>
+    <w:p>
+      <w:pPr>
+        <w:pStyle w:val="ListParagraph"/>
+        <w:numPr>
+          <w:ilvl w:val="0"/>
+          <w:numId w:val="1"/>
+        </w:numPr>
+        <w:rPr>
+          <w:b/>
+        </w:rPr>
+      </w:pPr>
+      <w:proofErr w:type="spellStart"/>
+      <w:r>
+        <w:rPr>
+          <w:b/>
+        </w:rPr>
+        <w:t>Monstserrat</w:t>
+      </w:r>
+      <w:proofErr w:type="spellEnd"/>
+      <w:r>
+        <w:rPr>
+          <w:b/>
+        </w:rPr>
+        <w:t xml:space="preserve"> bold</w:t>
+      </w:r>
+    </w:p>
+    <w:p>
+      <w:pPr>
+        <w:pStyle w:val="ListParagraph"/>
+        <w:ind w:left="1080"/>
+        <w:rPr>
+          <w:b/>
+        </w:rPr>
+      </w:pPr>
+      <w:proofErr w:type="spellStart"/>
+      <w:r>
+        <w:rPr>
+          <w:b/>
+        </w:rPr>
+        <w:t>Fontsize</w:t>
+      </w:r>
+      <w:proofErr w:type="spellEnd"/>
+      <w:r>
+        <w:rPr>
+          <w:b/>
+        </w:rPr>
+        <w:t>: 24px</w:t>
+      </w:r>
+    </w:p>
+    <w:p>
+      <w:pPr>
+        <w:pStyle w:val="ListParagraph"/>
+        <w:ind w:left="1080"/>
+        <w:rPr>
+          <w:b/>
+        </w:rPr>
+      </w:pPr>
+      <w:r>
+        <w:rPr>
+          <w:b/>
+        </w:rPr>
+        <w:t>Lineheight</w:t>
+      </w:r>
+      <w:proofErr w:type="gramStart"/>
+      <w:r>
+        <w:rPr>
+          <w:b/>
+        </w:rPr>
+        <w:t>:36px</w:t>
+      </w:r>
+      <w:proofErr w:type="gramEnd"/>
+    </w:p>
+    <w:p>
+      <w:pPr>
+        <w:pStyle w:val="ListParagraph"/>
+        <w:ind w:left="1080"/>
+        <w:rPr>
+          <w:b/>
+        </w:rPr>
+      </w:pPr>
+      <w:r>
+        <w:rPr>
+          <w:b/>
+        </w:rPr>
+        <w:t xml:space="preserve">Background-color: </w:t>
+      </w:r>
+      <w:r>
+        <w:rPr>
+          <w:b/>
+        </w:rPr>
+        <w:t>#</w:t>
+      </w:r>
+      <w:r>
+        <w:rPr>
+          <w:b/>
+        </w:rPr>
+        <w:t>d9332d</w:t>
+      </w:r>
+    </w:p>
+    <w:p>
+      <w:pPr>
+        <w:pStyle w:val="ListParagraph"/>
+        <w:ind w:left="1080"/>
+      </w:pPr>
+      <w:r>
+        <w:t>Download</w:t>
+      </w:r>
+    </w:p>
+    <w:p>
+      <w:r>
+        <w:br w:type="page"/>
+      </w:r>
+    </w:p>
+    <w:p>
+      <w:pPr>
+        <w:pStyle w:val="ListParagraph"/>
+        <w:ind w:left="1080"/>
+      </w:pPr>
+      <w:r>
+        <w:lastRenderedPageBreak/>
+        <w:t>Section BG:  #</w:t>
+      </w:r>
+      <w:r>
+        <w:t>2e2e38</w:t>
+      </w:r>
+    </w:p>
+    <w:p>
+      <w:pPr>
+        <w:pStyle w:val="ListParagraph"/>
+        <w:ind w:left="1080"/>
+      </w:pPr>
+    </w:p>
+    <w:p>
+      <w:pPr>
+        <w:pStyle w:val="ListParagraph"/>
+        <w:ind w:left="1080"/>
+      </w:pPr>
+    </w:p>
+    <w:p>
+      <w:pPr>
+        <w:pStyle w:val="ListParagraph"/>
+        <w:ind w:left="1080"/>
+      </w:pPr>
+      <w:r>
+        <w:t>Popular Post</w:t>
+      </w:r>
+      <w:r>
+        <w:t xml:space="preserve">   =&gt; Mon Bold</w:t>
+      </w:r>
+      <w:proofErr w:type="gramStart"/>
+      <w:r>
+        <w:t>,20px</w:t>
+      </w:r>
+      <w:proofErr w:type="gramEnd"/>
+      <w:r>
+        <w:t>,#fff</w:t>
+      </w:r>
+    </w:p>
+    <w:p>
+      <w:pPr>
+        <w:pStyle w:val="ListParagraph"/>
+        <w:ind w:left="1080"/>
+      </w:pPr>
+    </w:p>
+    <w:p>
+      <w:pPr>
+        <w:pStyle w:val="ListParagraph"/>
+        <w:numPr>
+          <w:ilvl w:val="0"/>
+          <w:numId w:val="1"/>
+        </w:numPr>
+      </w:pPr>
+      <w:r>
+        <w:t>Mon regular</w:t>
+      </w:r>
+    </w:p>
+    <w:p>
+      <w:pPr>
+        <w:pStyle w:val="ListParagraph"/>
+        <w:ind w:left="1080"/>
+      </w:pPr>
+      <w:r>
+        <w:t>Size: 15px</w:t>
+      </w:r>
+    </w:p>
+    <w:p>
+      <w:pPr>
+        <w:pStyle w:val="ListParagraph"/>
+        <w:ind w:left="1080"/>
+      </w:pPr>
+      <w:r>
+        <w:t>Color</w:t>
+      </w:r>
+      <w:proofErr w:type="gramStart"/>
+      <w:r>
+        <w:t>:#</w:t>
+      </w:r>
+      <w:proofErr w:type="spellStart"/>
+      <w:proofErr w:type="gramEnd"/>
+      <w:r>
+        <w:t>fff</w:t>
+      </w:r>
+      <w:proofErr w:type="spellEnd"/>
+    </w:p>
+    <w:p>
+      <w:pPr>
+        <w:pStyle w:val="ListParagraph"/>
+        <w:ind w:left="1080"/>
+      </w:pPr>
+      <w:r>
+        <w:t xml:space="preserve">Line height: </w:t>
+      </w:r>
+    </w:p>
+    <w:p>
+      <w:pPr>
+        <w:ind w:left="1440"/>
+      </w:pPr>
+      <w:r>
+        <w:t>I Love Donut</w:t>
+      </w:r>
+      <w:r>
+        <w:cr/>
+        <w:t xml:space="preserve">Bonbon </w:t>
+      </w:r>
+      <w:proofErr w:type="spellStart"/>
+      <w:r>
+        <w:t>Cackes</w:t>
+      </w:r>
+      <w:proofErr w:type="spellEnd"/>
+    </w:p>
+    <w:p>
+      <w:pPr>
+        <w:ind w:left="1440"/>
+      </w:pPr>
+      <w:r>
+        <w:t xml:space="preserve">Candy </w:t>
+      </w:r>
+      <w:proofErr w:type="gramStart"/>
+      <w:r>
+        <w:t xml:space="preserve">fruitcake </w:t>
+      </w:r>
+      <w:r>
+        <w:cr/>
+        <w:t>biscuit</w:t>
+      </w:r>
+      <w:proofErr w:type="gramEnd"/>
+      <w:r>
+        <w:t xml:space="preserve"> </w:t>
+      </w:r>
+      <w:proofErr w:type="spellStart"/>
+      <w:r>
+        <w:t>chupa</w:t>
+      </w:r>
+      <w:proofErr w:type="spellEnd"/>
+      <w:r>
+        <w:t xml:space="preserve"> </w:t>
+      </w:r>
+      <w:proofErr w:type="spellStart"/>
+      <w:r>
+        <w:t>chups</w:t>
+      </w:r>
+      <w:proofErr w:type="spellEnd"/>
+    </w:p>
+    <w:p>
+      <w:pPr>
+        <w:ind w:left="1440"/>
+      </w:pPr>
+      <w:r>
+        <w:t xml:space="preserve">Candy </w:t>
+      </w:r>
+      <w:proofErr w:type="gramStart"/>
+      <w:r>
+        <w:t xml:space="preserve">fruitcake </w:t>
+      </w:r>
+      <w:r>
+        <w:cr/>
+        <w:t>biscuit</w:t>
+      </w:r>
+      <w:proofErr w:type="gramEnd"/>
+      <w:r>
+        <w:t xml:space="preserve"> </w:t>
+      </w:r>
+      <w:proofErr w:type="spellStart"/>
+      <w:r>
+        <w:t>chupa</w:t>
+      </w:r>
+      <w:proofErr w:type="spellEnd"/>
+      <w:r>
+        <w:t xml:space="preserve"> </w:t>
+      </w:r>
+      <w:proofErr w:type="spellStart"/>
+      <w:r>
+        <w:t>chups</w:t>
+      </w:r>
+      <w:proofErr w:type="spellEnd"/>
+    </w:p>
+    <w:p>
+      <w:pPr>
+        <w:ind w:left="1440"/>
+      </w:pPr>
+    </w:p>
+    <w:p>
+      <w:pPr>
+        <w:pStyle w:val="ListParagraph"/>
+        <w:numPr>
+          <w:ilvl w:val="0"/>
+          <w:numId w:val="1"/>
+        </w:numPr>
+      </w:pPr>
+      <w:r>
+        <w:t xml:space="preserve"> </w:t>
+      </w:r>
+      <w:r>
+        <w:t>Suits on Tweeter</w:t>
+      </w:r>
+      <w:r>
+        <w:t xml:space="preserve"> =&gt; Mon Bold,20px,#fff</w:t>
+      </w:r>
+    </w:p>
+    <w:p>
+      <w:pPr>
+        <w:ind w:left="360" w:firstLine="720"/>
+      </w:pPr>
+      <w:proofErr w:type="spellStart"/>
+      <w:r>
+        <w:t>SedLex</w:t>
+      </w:r>
+      <w:proofErr w:type="spellEnd"/>
+      <w:r>
+        <w:t xml:space="preserve"> =&gt; m </w:t>
+      </w:r>
+      <w:proofErr w:type="gramStart"/>
+      <w:r>
+        <w:t>bold ,</w:t>
+      </w:r>
+      <w:proofErr w:type="gramEnd"/>
+      <w:r>
+        <w:t xml:space="preserve"> 14px , #</w:t>
+      </w:r>
+      <w:proofErr w:type="spellStart"/>
+      <w:r>
+        <w:t>fff</w:t>
+      </w:r>
+      <w:proofErr w:type="spellEnd"/>
+    </w:p>
+    <w:p>
+      <w:pPr>
+        <w:ind w:left="360" w:firstLine="720"/>
+      </w:pPr>
+      <w:r>
+        <w:t>10 hours ago</w:t>
+      </w:r>
+      <w:r>
+        <w:t xml:space="preserve">=&gt; open </w:t>
+      </w:r>
+      <w:proofErr w:type="gramStart"/>
+      <w:r>
+        <w:t>sans ,</w:t>
+      </w:r>
+      <w:proofErr w:type="gramEnd"/>
+      <w:r>
+        <w:t xml:space="preserve"> 11px , #</w:t>
+      </w:r>
+      <w:proofErr w:type="spellStart"/>
+      <w:r>
+        <w:t>fff</w:t>
+      </w:r>
+      <w:proofErr w:type="spellEnd"/>
+    </w:p>
+    <w:p>
+      <w:pPr>
+        <w:ind w:left="360" w:firstLine="720"/>
+      </w:pPr>
+      <w:proofErr w:type="spellStart"/>
+      <w:r>
+        <w:t>Sed</w:t>
+      </w:r>
+      <w:proofErr w:type="spellEnd"/>
+      <w:r>
+        <w:t xml:space="preserve"> do </w:t>
+      </w:r>
+      <w:proofErr w:type="spellStart"/>
+      <w:r>
+        <w:t>eiusmod</w:t>
+      </w:r>
+      <w:proofErr w:type="spellEnd"/>
+      <w:r>
+        <w:t xml:space="preserve"> </w:t>
+      </w:r>
+      <w:proofErr w:type="spellStart"/>
+      <w:r>
+        <w:t>tempor</w:t>
+      </w:r>
+      <w:proofErr w:type="spellEnd"/>
+      <w:r>
+        <w:t xml:space="preserve"> </w:t>
+      </w:r>
+      <w:proofErr w:type="spellStart"/>
+      <w:r>
+        <w:t>incididunt</w:t>
+      </w:r>
+      <w:proofErr w:type="spellEnd"/>
+      <w:r>
+        <w:t xml:space="preserve"> </w:t>
+      </w:r>
+      <w:proofErr w:type="spellStart"/>
+      <w:r>
+        <w:t>ut</w:t>
+      </w:r>
+      <w:proofErr w:type="spellEnd"/>
+      <w:r>
+        <w:t xml:space="preserve"> </w:t>
+      </w:r>
+      <w:proofErr w:type="spellStart"/>
+      <w:r>
+        <w:t>labore</w:t>
+      </w:r>
+      <w:proofErr w:type="spellEnd"/>
+      <w:r>
+        <w:t xml:space="preserve"> </w:t>
+      </w:r>
+      <w:proofErr w:type="gramStart"/>
+      <w:r>
+        <w:t>et</w:t>
+      </w:r>
+      <w:proofErr w:type="gramEnd"/>
+      <w:r>
+        <w:t xml:space="preserve"> </w:t>
+      </w:r>
+      <w:proofErr w:type="spellStart"/>
+      <w:r>
+        <w:t>dolore</w:t>
+      </w:r>
+      <w:proofErr w:type="spellEnd"/>
+      <w:r>
+        <w:t xml:space="preserve"> magna </w:t>
+      </w:r>
+      <w:proofErr w:type="spellStart"/>
+      <w:r>
+        <w:t>aliqua</w:t>
+      </w:r>
+      <w:proofErr w:type="spellEnd"/>
+      <w:r>
+        <w:t>.</w:t>
+      </w:r>
+      <w:r>
+        <w:t xml:space="preserve">  =&gt; </w:t>
+      </w:r>
+      <w:proofErr w:type="spellStart"/>
+      <w:proofErr w:type="gramStart"/>
+      <w:r>
+        <w:t>mon</w:t>
+      </w:r>
+      <w:proofErr w:type="spellEnd"/>
+      <w:proofErr w:type="gramEnd"/>
+      <w:r>
+        <w:t xml:space="preserve"> </w:t>
+      </w:r>
+      <w:proofErr w:type="spellStart"/>
+      <w:r>
+        <w:t>reg</w:t>
+      </w:r>
+      <w:proofErr w:type="spellEnd"/>
+      <w:r>
+        <w:t xml:space="preserve"> , 15px , #</w:t>
+      </w:r>
+      <w:proofErr w:type="spellStart"/>
+      <w:r>
+        <w:t>fff</w:t>
+      </w:r>
+      <w:proofErr w:type="spellEnd"/>
+    </w:p>
+    <w:p>
+      <w:pPr>
+        <w:ind w:left="360" w:firstLine="720"/>
+      </w:pPr>
+      <w:r>
+        <w:t>Follow us</w:t>
+      </w:r>
+      <w:r>
+        <w:t xml:space="preserve"> =&gt; </w:t>
+      </w:r>
+      <w:proofErr w:type="spellStart"/>
+      <w:r>
+        <w:t>mon</w:t>
+      </w:r>
+      <w:proofErr w:type="spellEnd"/>
+      <w:r>
+        <w:t xml:space="preserve"> </w:t>
+      </w:r>
+      <w:proofErr w:type="gramStart"/>
+      <w:r>
+        <w:t>Bold ,</w:t>
+      </w:r>
+      <w:proofErr w:type="gramEnd"/>
+      <w:r>
+        <w:t xml:space="preserve"> 14px , #</w:t>
+      </w:r>
+      <w:proofErr w:type="spellStart"/>
+      <w:r>
+        <w:t>fff</w:t>
+      </w:r>
+      <w:proofErr w:type="spellEnd"/>
+    </w:p>
+    <w:p>
+      <w:pPr>
+        <w:ind w:firstLine="720"/>
+      </w:pPr>
+    </w:p>
+    <w:p>
+      <w:pPr>
+        <w:pStyle w:val="ListParagraph"/>
+        <w:numPr>
+          <w:ilvl w:val="0"/>
+          <w:numId w:val="1"/>
+        </w:numPr>
+      </w:pPr>
+      <w:r>
+        <w:t>About</w:t>
+      </w:r>
+      <w:r>
+        <w:t xml:space="preserve"> =&gt; Mon bold , 20px , #</w:t>
+      </w:r>
+      <w:proofErr w:type="spellStart"/>
+      <w:r>
+        <w:t>fff</w:t>
+      </w:r>
+      <w:proofErr w:type="spellEnd"/>
+    </w:p>
+    <w:p>
+      <w:pPr>
+        <w:pStyle w:val="ListParagraph"/>
+        <w:ind w:left="1080"/>
+      </w:pPr>
+    </w:p>
+    <w:p>
+      <w:pPr>
+        <w:pStyle w:val="ListParagraph"/>
+        <w:ind w:left="1080"/>
+      </w:pPr>
+      <w:r>
+        <w:t xml:space="preserve">Cheesecake tiramisu </w:t>
+      </w:r>
+      <w:proofErr w:type="spellStart"/>
+      <w:r>
+        <w:t>dragée</w:t>
+      </w:r>
+      <w:proofErr w:type="spellEnd"/>
+      <w:r>
+        <w:t xml:space="preserve"> gummies donut cotton candy ice cream I love halvah. Gummies croissant I love gummies </w:t>
+      </w:r>
+      <w:proofErr w:type="spellStart"/>
+      <w:r>
+        <w:t>gummies</w:t>
+      </w:r>
+      <w:proofErr w:type="spellEnd"/>
+      <w:r>
+        <w:t>. Marshmallow I love gummies sugar plum jelly-o pie.</w:t>
+      </w:r>
+      <w:r>
+        <w:t xml:space="preserve"> =&gt; </w:t>
+      </w:r>
+      <w:proofErr w:type="spellStart"/>
+      <w:proofErr w:type="gramStart"/>
+      <w:r>
+        <w:t>opensans</w:t>
+      </w:r>
+      <w:proofErr w:type="spellEnd"/>
+      <w:proofErr w:type="gramEnd"/>
+      <w:r>
+        <w:t xml:space="preserve"> italic ,15px, #</w:t>
+      </w:r>
+      <w:proofErr w:type="spellStart"/>
+      <w:r>
+        <w:t>fff</w:t>
+      </w:r>
+      <w:proofErr w:type="spellEnd"/>
+    </w:p>
+    <w:p>
+      <w:pPr>
+        <w:ind w:firstLine="720"/>
+      </w:pPr>
+      <w:r>
+        <w:tab/>
+      </w:r>
+      <w:r>
+        <w:tab/>
+      </w:r>
+    </w:p>
+    <w:p>
+      <w:r>
+        <w:br w:type="page"/>
+      </w:r>
+    </w:p>
+    <w:p>
+      <w:pPr>
+        <w:ind w:firstLine="720"/>
+      </w:pPr>
+      <w:r>
+        <w:lastRenderedPageBreak/>
+        <w:t xml:space="preserve">Site Footer  =&gt; </w:t>
+      </w:r>
+      <w:proofErr w:type="spellStart"/>
+      <w:r>
+        <w:t>Backgroundg</w:t>
+      </w:r>
+      <w:proofErr w:type="spellEnd"/>
+      <w:r>
+        <w:t xml:space="preserve"> color:   #</w:t>
+      </w:r>
+      <w:r>
+        <w:t>d7dedc</w:t>
+      </w:r>
+    </w:p>
+    <w:p>
+      <w:pPr>
+        <w:ind w:firstLine="720"/>
+      </w:pPr>
+    </w:p>
+    <w:p>
+      <w:pPr>
+        <w:ind w:firstLine="720"/>
+      </w:pPr>
+      <w:r>
+        <w:t xml:space="preserve">copyright © </w:t>
+      </w:r>
+      <w:proofErr w:type="spellStart"/>
+      <w:r>
+        <w:t>Filip</w:t>
+      </w:r>
+      <w:proofErr w:type="spellEnd"/>
+      <w:r>
+        <w:t xml:space="preserve"> </w:t>
+      </w:r>
+      <w:proofErr w:type="spellStart"/>
+      <w:r>
+        <w:t>Kordanovski</w:t>
+      </w:r>
+      <w:proofErr w:type="spellEnd"/>
+      <w:r>
+        <w:t xml:space="preserve"> 2016   |   www.filipkordanovski.com   |   </w:t>
+      </w:r>
+      <w:r>
+        <w:t xml:space="preserve"> =&gt; Helvetica 25.5px #000</w:t>
+      </w:r>
+    </w:p>
+    <w:p>
+      <w:pPr>
+        <w:ind w:left="1440"/>
+      </w:pPr>
+    </w:p>
+    <w:p>
+      <w:pPr>
+        <w:pStyle w:val="ListParagraph"/>
+        <w:ind w:left="1080"/>
+      </w:pPr>
+    </w:p>
+    <w:p>
+      <w:pPr>
+        <w:pStyle w:val="ListParagraph"/>
+        <w:ind w:left="1080"/>
+      </w:pPr>
     </w:p>
     <w:sectPr>
       <w:pgSz w:w="12240" w:h="15840"/>
@@ -1401,7 +2393,7 @@
         <w:rFonts w:ascii="Wingdings" w:eastAsiaTheme="minorHAnsi" w:hAnsi="Wingdings" w:cstheme="minorBidi" w:hint="default"/>
       </w:rPr>
     </w:lvl>
-    <w:lvl w:ilvl="1" w:tplc="04090003" w:tentative="1">
+    <w:lvl w:ilvl="1" w:tplc="04090003">
       <w:start w:val="1"/>
       <w:numFmt w:val="bullet"/>
       <w:lvlText w:val="o"/>
@@ -1674,7 +2666,6 @@
   <w:style w:type="character" w:default="1" w:styleId="DefaultParagraphFont">
     <w:name w:val="Default Paragraph Font"/>
     <w:uiPriority w:val="1"/>
-    <w:semiHidden/>
     <w:unhideWhenUsed/>
   </w:style>
   <w:style w:type="table" w:default="1" w:styleId="TableNormal">

</xml_diff>